<commit_message>
Rollendefinition dazu und Komponentenmodell aktualisiert
</commit_message>
<xml_diff>
--- a/Progress/Zwischenberichte Word/50_Rollendefinition.docx
+++ b/Progress/Zwischenberichte Word/50_Rollendefinition.docx
@@ -12,14 +12,35 @@
         <w:rPr>
           <w:b/>
         </w:rPr>
-        <w:t xml:space="preserve">Rollendefinition: </w:t>
-      </w:r>
-    </w:p>
-    <w:p>
-      <w:r>
-        <w:t>Es geht um heikle Daten daher wird der Zugriff über Rollen eingeschränkt.</w:t>
-      </w:r>
-    </w:p>
+        <w:t>Rollendefinition</w:t>
+      </w:r>
+    </w:p>
+    <w:p>
+      <w:r>
+        <w:t xml:space="preserve">Mit </w:t>
+      </w:r>
+      <w:proofErr w:type="spellStart"/>
+      <w:r>
+        <w:t>SmartValAPI</w:t>
+      </w:r>
+      <w:proofErr w:type="spellEnd"/>
+      <w:r>
+        <w:t xml:space="preserve"> wird der Zugriff auf sensible Daten verwaltet, daher ist die Schutz des Zugriffs unerlässlich. Auf Aspekte der Datensicherheit wie physischer Zugang zum Datenbank beziehungsweise Applikationsserver geht der Abschnitt „Installation“ </w:t>
+      </w:r>
+      <w:r>
+        <w:t xml:space="preserve">näher </w:t>
+      </w:r>
+      <w:r>
+        <w:t xml:space="preserve">ein, dieser Abschnitt beleuchtet den Zugriff </w:t>
+      </w:r>
+      <w:r>
+        <w:t>über Rollen und legt die Rollendefinition fest</w:t>
+      </w:r>
+      <w:r>
+        <w:t xml:space="preserve">.   </w:t>
+      </w:r>
+    </w:p>
+    <w:p/>
     <w:p>
       <w:pPr>
         <w:rPr>
@@ -40,12 +61,41 @@
     </w:p>
     <w:p>
       <w:r>
+        <w:t>Unterschiede in fachlichen und technisch</w:t>
+      </w:r>
+      <w:r>
+        <w:t xml:space="preserve">en Anforderungen in </w:t>
+      </w:r>
+      <w:r>
+        <w:t>notwendigen Rollen</w:t>
+      </w:r>
+      <w:r>
+        <w:t xml:space="preserve"> überleiten</w:t>
+      </w:r>
+      <w:r>
+        <w:t>.</w:t>
+      </w:r>
+    </w:p>
+    <w:p>
+      <w:r>
         <w:t>Verbindung zum Code, beziehungsweise Funktionen herstellen</w:t>
       </w:r>
-    </w:p>
-    <w:p>
-      <w:r>
-        <w:t>Rechtliche Umgebung untersuchen.</w:t>
+      <w:r>
+        <w:t>.</w:t>
+      </w:r>
+    </w:p>
+    <w:p>
+      <w:r>
+        <w:t xml:space="preserve">Rechtliche Umgebung </w:t>
+      </w:r>
+      <w:r>
+        <w:t>ein</w:t>
+      </w:r>
+      <w:r>
+        <w:t>beziehen</w:t>
+      </w:r>
+      <w:r>
+        <w:t>.</w:t>
       </w:r>
     </w:p>
     <w:p>
@@ -55,193 +105,18 @@
           <w:lang w:eastAsia="de-AT"/>
         </w:rPr>
       </w:pPr>
-      <w:r>
+    </w:p>
+    <w:p>
+      <w:pPr>
         <w:rPr>
-          <w:rFonts w:ascii="CG Times (W1)" w:hAnsi="CG Times (W1)"/>
-          <w:lang w:eastAsia="de-AT"/>
+          <w:b/>
         </w:rPr>
-        <w:t xml:space="preserve">Technisch brauchen wir noch </w:t>
-      </w:r>
-    </w:p>
-    <w:p>
-      <w:pPr>
-        <w:pStyle w:val="Listenabsatz"/>
-        <w:numPr>
-          <w:ilvl w:val="0"/>
-          <w:numId w:val="3"/>
-        </w:numPr>
+      </w:pPr>
+      <w:r>
         <w:rPr>
-          <w:rFonts w:ascii="CG Times (W1)" w:hAnsi="CG Times (W1)"/>
-          <w:lang w:eastAsia="de-AT"/>
+          <w:b/>
         </w:rPr>
-      </w:pPr>
-      <w:r>
-        <w:rPr>
-          <w:rFonts w:ascii="CG Times (W1)" w:hAnsi="CG Times (W1)"/>
-          <w:lang w:eastAsia="de-AT"/>
-        </w:rPr>
-        <w:t xml:space="preserve">den </w:t>
-      </w:r>
-      <w:proofErr w:type="spellStart"/>
-      <w:r>
-        <w:rPr>
-          <w:rFonts w:ascii="CG Times (W1)" w:hAnsi="CG Times (W1)"/>
-          <w:lang w:eastAsia="de-AT"/>
-        </w:rPr>
-        <w:t>Importer</w:t>
-      </w:r>
-      <w:proofErr w:type="spellEnd"/>
-      <w:r>
-        <w:rPr>
-          <w:rFonts w:ascii="CG Times (W1)" w:hAnsi="CG Times (W1)"/>
-          <w:lang w:eastAsia="de-AT"/>
-        </w:rPr>
-        <w:t xml:space="preserve">, der darf nur Files mit einem Importprogramm reinschreiben und </w:t>
-      </w:r>
-    </w:p>
-    <w:p>
-      <w:pPr>
-        <w:pStyle w:val="Listenabsatz"/>
-        <w:numPr>
-          <w:ilvl w:val="0"/>
-          <w:numId w:val="3"/>
-        </w:numPr>
-        <w:rPr>
-          <w:rFonts w:ascii="CG Times (W1)" w:hAnsi="CG Times (W1)"/>
-          <w:lang w:eastAsia="de-AT"/>
-        </w:rPr>
-      </w:pPr>
-      <w:r>
-        <w:rPr>
-          <w:rFonts w:ascii="CG Times (W1)" w:hAnsi="CG Times (W1)"/>
-          <w:lang w:eastAsia="de-AT"/>
-        </w:rPr>
-        <w:t xml:space="preserve">einen </w:t>
-      </w:r>
-      <w:proofErr w:type="spellStart"/>
-      <w:r>
-        <w:rPr>
-          <w:rFonts w:ascii="CG Times (W1)" w:hAnsi="CG Times (W1)"/>
-          <w:lang w:eastAsia="de-AT"/>
-        </w:rPr>
-        <w:t>Administraor</w:t>
-      </w:r>
-      <w:proofErr w:type="spellEnd"/>
-      <w:r>
-        <w:rPr>
-          <w:rFonts w:ascii="CG Times (W1)" w:hAnsi="CG Times (W1)"/>
-          <w:lang w:eastAsia="de-AT"/>
-        </w:rPr>
-        <w:t xml:space="preserve">: der darf die Stammdaten warten. </w:t>
-      </w:r>
-      <w:bookmarkStart w:id="0" w:name="_GoBack"/>
-      <w:bookmarkEnd w:id="0"/>
-    </w:p>
-    <w:p>
-      <w:pPr>
-        <w:rPr>
-          <w:rFonts w:ascii="CG Times (W1)" w:hAnsi="CG Times (W1)"/>
-          <w:lang w:eastAsia="de-AT"/>
-        </w:rPr>
-      </w:pPr>
-    </w:p>
-    <w:p>
-      <w:pPr>
-        <w:rPr>
-          <w:rFonts w:ascii="CG Times (W1)" w:hAnsi="CG Times (W1)"/>
-          <w:lang w:eastAsia="de-AT"/>
-        </w:rPr>
-      </w:pPr>
-      <w:proofErr w:type="spellStart"/>
-      <w:r>
-        <w:rPr>
-          <w:rFonts w:ascii="CG Times (W1)" w:hAnsi="CG Times (W1)"/>
-          <w:lang w:eastAsia="de-AT"/>
-        </w:rPr>
-        <w:t>ElWOG</w:t>
-      </w:r>
-      <w:proofErr w:type="spellEnd"/>
-      <w:r>
-        <w:rPr>
-          <w:rFonts w:ascii="CG Times (W1)" w:hAnsi="CG Times (W1)"/>
-          <w:lang w:eastAsia="de-AT"/>
-        </w:rPr>
-        <w:t xml:space="preserve"> und </w:t>
-      </w:r>
-      <w:r>
-        <w:rPr>
-          <w:rFonts w:ascii="CG Times (W1)" w:hAnsi="CG Times (W1)"/>
-          <w:lang w:eastAsia="de-AT"/>
-        </w:rPr>
-        <w:t xml:space="preserve">EU General Data </w:t>
-      </w:r>
-      <w:proofErr w:type="spellStart"/>
-      <w:r>
-        <w:rPr>
-          <w:rFonts w:ascii="CG Times (W1)" w:hAnsi="CG Times (W1)"/>
-          <w:lang w:eastAsia="de-AT"/>
-        </w:rPr>
-        <w:t>Protection</w:t>
-      </w:r>
-      <w:proofErr w:type="spellEnd"/>
-      <w:r>
-        <w:rPr>
-          <w:rFonts w:ascii="CG Times (W1)" w:hAnsi="CG Times (W1)"/>
-          <w:lang w:eastAsia="de-AT"/>
-        </w:rPr>
-        <w:t xml:space="preserve"> Regulation</w:t>
-      </w:r>
-      <w:r>
-        <w:rPr>
-          <w:rFonts w:ascii="CG Times (W1)" w:hAnsi="CG Times (W1)"/>
-          <w:lang w:eastAsia="de-AT"/>
-        </w:rPr>
-        <w:t xml:space="preserve"> schränken ein.</w:t>
-      </w:r>
-    </w:p>
-    <w:p>
-      <w:pPr>
-        <w:pStyle w:val="Listenabsatz"/>
-        <w:numPr>
-          <w:ilvl w:val="0"/>
-          <w:numId w:val="2"/>
-        </w:numPr>
-        <w:rPr>
-          <w:rFonts w:ascii="CG Times (W1)" w:hAnsi="CG Times (W1)"/>
-          <w:lang w:val="en-US" w:eastAsia="de-AT"/>
-        </w:rPr>
-      </w:pPr>
-      <w:proofErr w:type="spellStart"/>
-      <w:r>
-        <w:rPr>
-          <w:rFonts w:ascii="CG Times (W1)" w:hAnsi="CG Times (W1)"/>
-          <w:lang w:val="en-US" w:eastAsia="de-AT"/>
-        </w:rPr>
-        <w:t>Rechtliche</w:t>
-      </w:r>
-      <w:proofErr w:type="spellEnd"/>
-      <w:r>
-        <w:rPr>
-          <w:rFonts w:ascii="CG Times (W1)" w:hAnsi="CG Times (W1)"/>
-          <w:lang w:val="en-US" w:eastAsia="de-AT"/>
-        </w:rPr>
-        <w:t xml:space="preserve"> </w:t>
-      </w:r>
-      <w:proofErr w:type="spellStart"/>
-      <w:r>
-        <w:rPr>
-          <w:rFonts w:ascii="CG Times (W1)" w:hAnsi="CG Times (W1)"/>
-          <w:lang w:val="en-US" w:eastAsia="de-AT"/>
-        </w:rPr>
-        <w:t>Umgebnung</w:t>
-      </w:r>
-      <w:proofErr w:type="spellEnd"/>
-      <w:r>
-        <w:rPr>
-          <w:rFonts w:ascii="CG Times (W1)" w:hAnsi="CG Times (W1)"/>
-          <w:lang w:val="en-US" w:eastAsia="de-AT"/>
-        </w:rPr>
-        <w:t xml:space="preserve">: </w:t>
+        <w:t xml:space="preserve">Vorgehen: </w:t>
       </w:r>
     </w:p>
     <w:p>
@@ -270,52 +145,97 @@
           <w:tab w:val="left" w:pos="14656"/>
         </w:tabs>
         <w:spacing w:after="0" w:line="240" w:lineRule="auto"/>
-        <w:rPr>
-          <w:rFonts w:ascii="Courier New" w:eastAsia="Times New Roman" w:hAnsi="Courier New" w:cs="Courier New"/>
-          <w:sz w:val="20"/>
-          <w:szCs w:val="20"/>
-          <w:lang w:eastAsia="de-AT"/>
-        </w:rPr>
-      </w:pPr>
+      </w:pPr>
+      <w:r>
+        <w:t xml:space="preserve">Untersuchen der rechtlichen </w:t>
+      </w:r>
       <w:proofErr w:type="spellStart"/>
       <w:r>
-        <w:rPr>
-          <w:rFonts w:ascii="Courier New" w:eastAsia="Times New Roman" w:hAnsi="Courier New" w:cs="Courier New"/>
-          <w:sz w:val="20"/>
-          <w:szCs w:val="20"/>
-          <w:lang w:eastAsia="de-AT"/>
-        </w:rPr>
-        <w:t>hten</w:t>
+        <w:t>Rahmenbedinungen</w:t>
       </w:r>
       <w:proofErr w:type="spellEnd"/>
       <w:r>
-        <w:rPr>
-          <w:rFonts w:ascii="Courier New" w:eastAsia="Times New Roman" w:hAnsi="Courier New" w:cs="Courier New"/>
-          <w:sz w:val="20"/>
-          <w:szCs w:val="20"/>
-          <w:lang w:eastAsia="de-AT"/>
-        </w:rPr>
-        <w:t>. Interessant wäre dagegen das Viertelstunden-Lastprofil, d.h. die Aufzeichnung der Energieverbräuche oder -</w:t>
+        <w:t xml:space="preserve">: </w:t>
+      </w:r>
+      <w:r>
+        <w:t xml:space="preserve">die GDPR und </w:t>
+      </w:r>
+      <w:r>
+        <w:t xml:space="preserve">das </w:t>
       </w:r>
       <w:proofErr w:type="spellStart"/>
       <w:r>
-        <w:rPr>
-          <w:rFonts w:ascii="Courier New" w:eastAsia="Times New Roman" w:hAnsi="Courier New" w:cs="Courier New"/>
-          <w:sz w:val="20"/>
-          <w:szCs w:val="20"/>
-          <w:lang w:eastAsia="de-AT"/>
-        </w:rPr>
-        <w:t>netzrückspeisung</w:t>
+        <w:t>ElWOG</w:t>
       </w:r>
       <w:proofErr w:type="spellEnd"/>
       <w:r>
-        <w:rPr>
-          <w:rFonts w:ascii="Courier New" w:eastAsia="Times New Roman" w:hAnsi="Courier New" w:cs="Courier New"/>
-          <w:sz w:val="20"/>
-          <w:szCs w:val="20"/>
-          <w:lang w:eastAsia="de-AT"/>
-        </w:rPr>
-        <w:t xml:space="preserve"> im Viertelstundenraster.</w:t>
+        <w:t xml:space="preserve"> §84 legt die Rahmenbedingungen für die Erfassung, die Weiterleitung und die Speicherung von Messdaten fest. </w:t>
+      </w:r>
+      <w:r>
+        <w:t xml:space="preserve">Abs. (1) </w:t>
+      </w:r>
+      <w:r>
+        <w:t xml:space="preserve">regelt die Erfassung von Viertelstundenwerten und den Zeitraum der Speicherung. Des </w:t>
+      </w:r>
+      <w:proofErr w:type="spellStart"/>
+      <w:r>
+        <w:t>weiteren</w:t>
+      </w:r>
+      <w:proofErr w:type="spellEnd"/>
+      <w:r>
+        <w:t xml:space="preserve"> wird die Weitergabe des Tagesverbrauchs </w:t>
+      </w:r>
+      <w:r>
+        <w:t xml:space="preserve">an den Netzbetreiber </w:t>
+      </w:r>
+      <w:proofErr w:type="spellStart"/>
+      <w:r>
+        <w:t>geregeldt</w:t>
+      </w:r>
+      <w:proofErr w:type="spellEnd"/>
+      <w:r>
+        <w:t xml:space="preserve">. Die Weitergabe der Viertelstundenwerte ist </w:t>
+      </w:r>
+      <w:r>
+        <w:t>nur bei ausdrücklicher Zustimmung des Endverbrauchers</w:t>
+      </w:r>
+      <w:r>
+        <w:t xml:space="preserve"> </w:t>
+      </w:r>
+      <w:r>
+        <w:t>möglich</w:t>
+      </w:r>
+      <w:r>
+        <w:t xml:space="preserve"> (Abs. (2)), in </w:t>
+      </w:r>
+      <w:r>
+        <w:t>begründeten lokalen Einzelfällen zur Aufrechterhaltung eines sicheren Netzbetriebes</w:t>
+      </w:r>
+      <w:r>
+        <w:t xml:space="preserve"> </w:t>
+      </w:r>
+      <w:r>
+        <w:t xml:space="preserve">ist die Weitergabe von Viertelstundenwerten ohne ausdrückliche Erlaubnis </w:t>
+      </w:r>
+      <w:r>
+        <w:t>möglich.</w:t>
+      </w:r>
+      <w:r>
+        <w:t xml:space="preserve"> </w:t>
+      </w:r>
+      <w:proofErr w:type="spellStart"/>
+      <w:r>
+        <w:t>Weiters</w:t>
+      </w:r>
+      <w:proofErr w:type="spellEnd"/>
+      <w:r>
+        <w:t xml:space="preserve"> ist in der DAVID-V</w:t>
+      </w:r>
+      <w:r>
+        <w:t>O</w:t>
+      </w:r>
+      <w:r>
+        <w:t xml:space="preserve"> §4 der Zugriff für vom Endverbraucher bevollmächtigte Dritte auf die Daten im Kundenportal des Endverbrauchers geregelt.</w:t>
       </w:r>
     </w:p>
     <w:p>
@@ -344,438 +264,172 @@
           <w:tab w:val="left" w:pos="14656"/>
         </w:tabs>
         <w:spacing w:after="0" w:line="240" w:lineRule="auto"/>
-        <w:rPr>
-          <w:rFonts w:ascii="Courier New" w:eastAsia="Times New Roman" w:hAnsi="Courier New" w:cs="Courier New"/>
-          <w:sz w:val="20"/>
-          <w:szCs w:val="20"/>
-          <w:lang w:eastAsia="de-AT"/>
-        </w:rPr>
-      </w:pPr>
-    </w:p>
-    <w:p>
-      <w:pPr>
-        <w:pStyle w:val="Listenabsatz"/>
-        <w:numPr>
-          <w:ilvl w:val="0"/>
-          <w:numId w:val="2"/>
-        </w:numPr>
-        <w:tabs>
-          <w:tab w:val="left" w:pos="916"/>
-          <w:tab w:val="left" w:pos="1832"/>
-          <w:tab w:val="left" w:pos="2748"/>
-          <w:tab w:val="left" w:pos="3664"/>
-          <w:tab w:val="left" w:pos="4580"/>
-          <w:tab w:val="left" w:pos="5496"/>
-          <w:tab w:val="left" w:pos="6412"/>
-          <w:tab w:val="left" w:pos="7328"/>
-          <w:tab w:val="left" w:pos="8244"/>
-          <w:tab w:val="left" w:pos="9160"/>
-          <w:tab w:val="left" w:pos="10076"/>
-          <w:tab w:val="left" w:pos="10992"/>
-          <w:tab w:val="left" w:pos="11908"/>
-          <w:tab w:val="left" w:pos="12824"/>
-          <w:tab w:val="left" w:pos="13740"/>
-          <w:tab w:val="left" w:pos="14656"/>
-        </w:tabs>
-        <w:spacing w:after="0" w:line="240" w:lineRule="auto"/>
-        <w:rPr>
-          <w:rFonts w:ascii="Courier New" w:eastAsia="Times New Roman" w:hAnsi="Courier New" w:cs="Courier New"/>
-          <w:sz w:val="20"/>
-          <w:szCs w:val="20"/>
-          <w:lang w:eastAsia="de-AT"/>
-        </w:rPr>
-      </w:pPr>
-      <w:r>
-        <w:rPr>
-          <w:rFonts w:ascii="Courier New" w:eastAsia="Times New Roman" w:hAnsi="Courier New" w:cs="Courier New"/>
-          <w:sz w:val="20"/>
-          <w:szCs w:val="20"/>
-          <w:lang w:eastAsia="de-AT"/>
-        </w:rPr>
-        <w:t xml:space="preserve">Sehr kritisch ist die Zugriffsberechtigung auf diese Daten zu betrachten; die entsprechenden Vorgaben finden Sie im </w:t>
-      </w:r>
-      <w:proofErr w:type="spellStart"/>
-      <w:r>
-        <w:rPr>
-          <w:rFonts w:ascii="Courier New" w:eastAsia="Times New Roman" w:hAnsi="Courier New" w:cs="Courier New"/>
-          <w:sz w:val="20"/>
-          <w:szCs w:val="20"/>
-          <w:lang w:eastAsia="de-AT"/>
-        </w:rPr>
-        <w:t>ElWOG</w:t>
-      </w:r>
-      <w:proofErr w:type="spellEnd"/>
-      <w:r>
-        <w:rPr>
-          <w:rFonts w:ascii="Courier New" w:eastAsia="Times New Roman" w:hAnsi="Courier New" w:cs="Courier New"/>
-          <w:sz w:val="20"/>
-          <w:szCs w:val="20"/>
-          <w:lang w:eastAsia="de-AT"/>
-        </w:rPr>
-        <w:t xml:space="preserve"> §84a, dort</w:t>
-      </w:r>
-    </w:p>
-    <w:p>
-      <w:pPr>
-        <w:pStyle w:val="Listenabsatz"/>
-        <w:numPr>
-          <w:ilvl w:val="0"/>
-          <w:numId w:val="2"/>
-        </w:numPr>
-        <w:tabs>
-          <w:tab w:val="left" w:pos="916"/>
-          <w:tab w:val="left" w:pos="1832"/>
-          <w:tab w:val="left" w:pos="2748"/>
-          <w:tab w:val="left" w:pos="3664"/>
-          <w:tab w:val="left" w:pos="4580"/>
-          <w:tab w:val="left" w:pos="5496"/>
-          <w:tab w:val="left" w:pos="6412"/>
-          <w:tab w:val="left" w:pos="7328"/>
-          <w:tab w:val="left" w:pos="8244"/>
-          <w:tab w:val="left" w:pos="9160"/>
-          <w:tab w:val="left" w:pos="10076"/>
-          <w:tab w:val="left" w:pos="10992"/>
-          <w:tab w:val="left" w:pos="11908"/>
-          <w:tab w:val="left" w:pos="12824"/>
-          <w:tab w:val="left" w:pos="13740"/>
-          <w:tab w:val="left" w:pos="14656"/>
-        </w:tabs>
-        <w:spacing w:after="0" w:line="240" w:lineRule="auto"/>
-        <w:rPr>
-          <w:rFonts w:ascii="Courier New" w:eastAsia="Times New Roman" w:hAnsi="Courier New" w:cs="Courier New"/>
-          <w:sz w:val="20"/>
-          <w:szCs w:val="20"/>
-          <w:lang w:eastAsia="de-AT"/>
-        </w:rPr>
-      </w:pPr>
-    </w:p>
-    <w:p>
-      <w:pPr>
-        <w:pStyle w:val="Listenabsatz"/>
-        <w:numPr>
-          <w:ilvl w:val="0"/>
-          <w:numId w:val="2"/>
-        </w:numPr>
-        <w:tabs>
-          <w:tab w:val="left" w:pos="916"/>
-          <w:tab w:val="left" w:pos="1832"/>
-          <w:tab w:val="left" w:pos="2748"/>
-          <w:tab w:val="left" w:pos="3664"/>
-          <w:tab w:val="left" w:pos="4580"/>
-          <w:tab w:val="left" w:pos="5496"/>
-          <w:tab w:val="left" w:pos="6412"/>
-          <w:tab w:val="left" w:pos="7328"/>
-          <w:tab w:val="left" w:pos="8244"/>
-          <w:tab w:val="left" w:pos="9160"/>
-          <w:tab w:val="left" w:pos="10076"/>
-          <w:tab w:val="left" w:pos="10992"/>
-          <w:tab w:val="left" w:pos="11908"/>
-          <w:tab w:val="left" w:pos="12824"/>
-          <w:tab w:val="left" w:pos="13740"/>
-          <w:tab w:val="left" w:pos="14656"/>
-        </w:tabs>
-        <w:spacing w:after="0" w:line="240" w:lineRule="auto"/>
-        <w:rPr>
-          <w:rFonts w:ascii="Courier New" w:eastAsia="Times New Roman" w:hAnsi="Courier New" w:cs="Courier New"/>
-          <w:sz w:val="20"/>
-          <w:szCs w:val="20"/>
-          <w:lang w:eastAsia="de-AT"/>
-        </w:rPr>
-      </w:pPr>
-      <w:r>
-        <w:rPr>
-          <w:rFonts w:ascii="Courier New" w:eastAsia="Times New Roman" w:hAnsi="Courier New" w:cs="Courier New"/>
-          <w:sz w:val="20"/>
-          <w:szCs w:val="20"/>
-          <w:lang w:eastAsia="de-AT"/>
-        </w:rPr>
-        <w:t>-       Abs. (1) zur Auslesung von Viertelstundenwerten nur bei ausdrücklicher Zustimmung des Endverbrauchers</w:t>
-      </w:r>
-    </w:p>
-    <w:p>
-      <w:pPr>
-        <w:pStyle w:val="Listenabsatz"/>
-        <w:numPr>
-          <w:ilvl w:val="0"/>
-          <w:numId w:val="2"/>
-        </w:numPr>
-        <w:tabs>
-          <w:tab w:val="left" w:pos="916"/>
-          <w:tab w:val="left" w:pos="1832"/>
-          <w:tab w:val="left" w:pos="2748"/>
-          <w:tab w:val="left" w:pos="3664"/>
-          <w:tab w:val="left" w:pos="4580"/>
-          <w:tab w:val="left" w:pos="5496"/>
-          <w:tab w:val="left" w:pos="6412"/>
-          <w:tab w:val="left" w:pos="7328"/>
-          <w:tab w:val="left" w:pos="8244"/>
-          <w:tab w:val="left" w:pos="9160"/>
-          <w:tab w:val="left" w:pos="10076"/>
-          <w:tab w:val="left" w:pos="10992"/>
-          <w:tab w:val="left" w:pos="11908"/>
-          <w:tab w:val="left" w:pos="12824"/>
-          <w:tab w:val="left" w:pos="13740"/>
-          <w:tab w:val="left" w:pos="14656"/>
-        </w:tabs>
-        <w:spacing w:after="0" w:line="240" w:lineRule="auto"/>
-        <w:rPr>
-          <w:rFonts w:ascii="Courier New" w:eastAsia="Times New Roman" w:hAnsi="Courier New" w:cs="Courier New"/>
-          <w:sz w:val="20"/>
-          <w:szCs w:val="20"/>
-          <w:lang w:eastAsia="de-AT"/>
-        </w:rPr>
-      </w:pPr>
-    </w:p>
-    <w:p>
-      <w:pPr>
-        <w:pStyle w:val="Listenabsatz"/>
-        <w:numPr>
-          <w:ilvl w:val="0"/>
-          <w:numId w:val="2"/>
-        </w:numPr>
-        <w:tabs>
-          <w:tab w:val="left" w:pos="916"/>
-          <w:tab w:val="left" w:pos="1832"/>
-          <w:tab w:val="left" w:pos="2748"/>
-          <w:tab w:val="left" w:pos="3664"/>
-          <w:tab w:val="left" w:pos="4580"/>
-          <w:tab w:val="left" w:pos="5496"/>
-          <w:tab w:val="left" w:pos="6412"/>
-          <w:tab w:val="left" w:pos="7328"/>
-          <w:tab w:val="left" w:pos="8244"/>
-          <w:tab w:val="left" w:pos="9160"/>
-          <w:tab w:val="left" w:pos="10076"/>
-          <w:tab w:val="left" w:pos="10992"/>
-          <w:tab w:val="left" w:pos="11908"/>
-          <w:tab w:val="left" w:pos="12824"/>
-          <w:tab w:val="left" w:pos="13740"/>
-          <w:tab w:val="left" w:pos="14656"/>
-        </w:tabs>
-        <w:spacing w:after="0" w:line="240" w:lineRule="auto"/>
-        <w:rPr>
-          <w:rFonts w:ascii="Courier New" w:eastAsia="Times New Roman" w:hAnsi="Courier New" w:cs="Courier New"/>
-          <w:sz w:val="20"/>
-          <w:szCs w:val="20"/>
-          <w:lang w:eastAsia="de-AT"/>
-        </w:rPr>
-      </w:pPr>
-      <w:r>
-        <w:rPr>
-          <w:rFonts w:ascii="Courier New" w:eastAsia="Times New Roman" w:hAnsi="Courier New" w:cs="Courier New"/>
-          <w:sz w:val="20"/>
-          <w:szCs w:val="20"/>
-          <w:lang w:eastAsia="de-AT"/>
-        </w:rPr>
-        <w:t>-       Abs. (1) zur Auslesung von Viertelstundenwerten in begründeten lokalen Einzelfällen zur Aufrechterhaltung eines sicheren Netzbetriebes</w:t>
-      </w:r>
-    </w:p>
-    <w:p>
-      <w:pPr>
-        <w:pStyle w:val="Listenabsatz"/>
-        <w:numPr>
-          <w:ilvl w:val="0"/>
-          <w:numId w:val="2"/>
-        </w:numPr>
-        <w:tabs>
-          <w:tab w:val="left" w:pos="916"/>
-          <w:tab w:val="left" w:pos="1832"/>
-          <w:tab w:val="left" w:pos="2748"/>
-          <w:tab w:val="left" w:pos="3664"/>
-          <w:tab w:val="left" w:pos="4580"/>
-          <w:tab w:val="left" w:pos="5496"/>
-          <w:tab w:val="left" w:pos="6412"/>
-          <w:tab w:val="left" w:pos="7328"/>
-          <w:tab w:val="left" w:pos="8244"/>
-          <w:tab w:val="left" w:pos="9160"/>
-          <w:tab w:val="left" w:pos="10076"/>
-          <w:tab w:val="left" w:pos="10992"/>
-          <w:tab w:val="left" w:pos="11908"/>
-          <w:tab w:val="left" w:pos="12824"/>
-          <w:tab w:val="left" w:pos="13740"/>
-          <w:tab w:val="left" w:pos="14656"/>
-        </w:tabs>
-        <w:spacing w:after="0" w:line="240" w:lineRule="auto"/>
-        <w:rPr>
-          <w:rFonts w:ascii="Courier New" w:eastAsia="Times New Roman" w:hAnsi="Courier New" w:cs="Courier New"/>
-          <w:sz w:val="20"/>
-          <w:szCs w:val="20"/>
-          <w:lang w:eastAsia="de-AT"/>
-        </w:rPr>
-      </w:pPr>
-    </w:p>
-    <w:p>
-      <w:pPr>
-        <w:pStyle w:val="Listenabsatz"/>
-        <w:numPr>
-          <w:ilvl w:val="0"/>
-          <w:numId w:val="2"/>
-        </w:numPr>
-        <w:tabs>
-          <w:tab w:val="left" w:pos="916"/>
-          <w:tab w:val="left" w:pos="1832"/>
-          <w:tab w:val="left" w:pos="2748"/>
-          <w:tab w:val="left" w:pos="3664"/>
-          <w:tab w:val="left" w:pos="4580"/>
-          <w:tab w:val="left" w:pos="5496"/>
-          <w:tab w:val="left" w:pos="6412"/>
-          <w:tab w:val="left" w:pos="7328"/>
-          <w:tab w:val="left" w:pos="8244"/>
-          <w:tab w:val="left" w:pos="9160"/>
-          <w:tab w:val="left" w:pos="10076"/>
-          <w:tab w:val="left" w:pos="10992"/>
-          <w:tab w:val="left" w:pos="11908"/>
-          <w:tab w:val="left" w:pos="12824"/>
-          <w:tab w:val="left" w:pos="13740"/>
-          <w:tab w:val="left" w:pos="14656"/>
-        </w:tabs>
-        <w:spacing w:after="0" w:line="240" w:lineRule="auto"/>
-        <w:rPr>
-          <w:rFonts w:ascii="Courier New" w:eastAsia="Times New Roman" w:hAnsi="Courier New" w:cs="Courier New"/>
-          <w:sz w:val="20"/>
-          <w:szCs w:val="20"/>
-          <w:lang w:eastAsia="de-AT"/>
-        </w:rPr>
-      </w:pPr>
-      <w:r>
-        <w:rPr>
-          <w:rFonts w:ascii="Courier New" w:eastAsia="Times New Roman" w:hAnsi="Courier New" w:cs="Courier New"/>
-          <w:sz w:val="20"/>
-          <w:szCs w:val="20"/>
-          <w:lang w:eastAsia="de-AT"/>
-        </w:rPr>
-        <w:t>-       Abs. (2) zur Weitergabe von Viertelstundenwerten an den Lieferanten nur bei ausdrücklicher Zustimmung des Endverbrauchers</w:t>
-      </w:r>
-    </w:p>
-    <w:p>
-      <w:pPr>
-        <w:pStyle w:val="Listenabsatz"/>
-        <w:numPr>
-          <w:ilvl w:val="0"/>
-          <w:numId w:val="2"/>
-        </w:numPr>
-        <w:tabs>
-          <w:tab w:val="left" w:pos="916"/>
-          <w:tab w:val="left" w:pos="1832"/>
-          <w:tab w:val="left" w:pos="2748"/>
-          <w:tab w:val="left" w:pos="3664"/>
-          <w:tab w:val="left" w:pos="4580"/>
-          <w:tab w:val="left" w:pos="5496"/>
-          <w:tab w:val="left" w:pos="6412"/>
-          <w:tab w:val="left" w:pos="7328"/>
-          <w:tab w:val="left" w:pos="8244"/>
-          <w:tab w:val="left" w:pos="9160"/>
-          <w:tab w:val="left" w:pos="10076"/>
-          <w:tab w:val="left" w:pos="10992"/>
-          <w:tab w:val="left" w:pos="11908"/>
-          <w:tab w:val="left" w:pos="12824"/>
-          <w:tab w:val="left" w:pos="13740"/>
-          <w:tab w:val="left" w:pos="14656"/>
-        </w:tabs>
-        <w:spacing w:after="0" w:line="240" w:lineRule="auto"/>
-        <w:rPr>
-          <w:rFonts w:ascii="Courier New" w:eastAsia="Times New Roman" w:hAnsi="Courier New" w:cs="Courier New"/>
-          <w:sz w:val="20"/>
-          <w:szCs w:val="20"/>
-          <w:lang w:eastAsia="de-AT"/>
-        </w:rPr>
-      </w:pPr>
-    </w:p>
-    <w:p>
-      <w:pPr>
-        <w:pStyle w:val="Listenabsatz"/>
-        <w:numPr>
-          <w:ilvl w:val="0"/>
-          <w:numId w:val="2"/>
-        </w:numPr>
-        <w:tabs>
-          <w:tab w:val="left" w:pos="916"/>
-          <w:tab w:val="left" w:pos="1832"/>
-          <w:tab w:val="left" w:pos="2748"/>
-          <w:tab w:val="left" w:pos="3664"/>
-          <w:tab w:val="left" w:pos="4580"/>
-          <w:tab w:val="left" w:pos="5496"/>
-          <w:tab w:val="left" w:pos="6412"/>
-          <w:tab w:val="left" w:pos="7328"/>
-          <w:tab w:val="left" w:pos="8244"/>
-          <w:tab w:val="left" w:pos="9160"/>
-          <w:tab w:val="left" w:pos="10076"/>
-          <w:tab w:val="left" w:pos="10992"/>
-          <w:tab w:val="left" w:pos="11908"/>
-          <w:tab w:val="left" w:pos="12824"/>
-          <w:tab w:val="left" w:pos="13740"/>
-          <w:tab w:val="left" w:pos="14656"/>
-        </w:tabs>
-        <w:spacing w:after="0" w:line="240" w:lineRule="auto"/>
-        <w:rPr>
-          <w:rFonts w:ascii="Courier New" w:eastAsia="Times New Roman" w:hAnsi="Courier New" w:cs="Courier New"/>
-          <w:sz w:val="20"/>
-          <w:szCs w:val="20"/>
-          <w:lang w:eastAsia="de-AT"/>
-        </w:rPr>
-      </w:pPr>
-      <w:proofErr w:type="spellStart"/>
-      <w:r>
-        <w:rPr>
-          <w:rFonts w:ascii="Courier New" w:eastAsia="Times New Roman" w:hAnsi="Courier New" w:cs="Courier New"/>
-          <w:sz w:val="20"/>
-          <w:szCs w:val="20"/>
-          <w:lang w:eastAsia="de-AT"/>
-        </w:rPr>
-        <w:t>Weiters</w:t>
-      </w:r>
-      <w:proofErr w:type="spellEnd"/>
-      <w:r>
-        <w:rPr>
-          <w:rFonts w:ascii="Courier New" w:eastAsia="Times New Roman" w:hAnsi="Courier New" w:cs="Courier New"/>
-          <w:sz w:val="20"/>
-          <w:szCs w:val="20"/>
-          <w:lang w:eastAsia="de-AT"/>
-        </w:rPr>
-        <w:t xml:space="preserve"> ist in der DAVID-Verordnung §4 der Zugriff für vom Endverbraucher bevollmächtigte Dritte auf die Daten im Kundenportal des Endverbrauchers geregelt.</w:t>
-      </w:r>
-    </w:p>
-    <w:p>
-      <w:pPr>
-        <w:pStyle w:val="Listenabsatz"/>
-        <w:numPr>
-          <w:ilvl w:val="0"/>
-          <w:numId w:val="2"/>
-        </w:numPr>
-        <w:rPr>
-          <w:rFonts w:ascii="CG Times (W1)" w:hAnsi="CG Times (W1)"/>
-          <w:lang w:eastAsia="de-AT"/>
-        </w:rPr>
-      </w:pPr>
-      <w:r>
-        <w:rPr>
-          <w:rFonts w:ascii="CG Times (W1)" w:hAnsi="CG Times (W1)"/>
-          <w:lang w:eastAsia="de-AT"/>
-        </w:rPr>
-        <w:t xml:space="preserve">Energieberater ist eine dritte Rolle, interessanter Ansatz wird im DAVID (was ist denn das wieder?) geregelt. </w:t>
+      </w:pPr>
+      <w:r>
+        <w:t xml:space="preserve">Überlegungen bezüglich der Administration </w:t>
+      </w:r>
+      <w:r>
+        <w:t>führen zu einer Trennung von denjenigen Personen die Messdaten in die Datenbank importieren und jenen die die Administration des Gesamtsystems über haben. Durch die Vergabe von beiden Rollen an eine Person ist die gesamte Administration durch eine Person, insbesondere in kleinen Installationen, möglich.</w:t>
       </w:r>
     </w:p>
     <w:p/>
     <w:p/>
     <w:p>
-      <w:pPr>
+      <w:r>
         <w:rPr>
           <w:b/>
         </w:rPr>
-      </w:pPr>
+        <w:t>Ergebnis</w:t>
+      </w:r>
+      <w:r>
+        <w:t>:</w:t>
+      </w:r>
+    </w:p>
+    <w:p>
+      <w:r>
+        <w:t>Folgen</w:t>
+      </w:r>
+      <w:r>
+        <w:t xml:space="preserve">de Rollen wurden identifiziert und mit den im </w:t>
+      </w:r>
+      <w:proofErr w:type="spellStart"/>
+      <w:r>
+        <w:t>Use</w:t>
+      </w:r>
+      <w:proofErr w:type="spellEnd"/>
+      <w:r>
+        <w:t>-Case-Diagramm angefü</w:t>
+      </w:r>
+      <w:r>
+        <w:t>hr</w:t>
+      </w:r>
+      <w:r>
+        <w:t>t</w:t>
+      </w:r>
+      <w:bookmarkStart w:id="0" w:name="_GoBack"/>
+      <w:bookmarkEnd w:id="0"/>
+      <w:r>
+        <w:t>en Anwendungsfällen verbunden, die in Klammern angeführten Attribute geben die grundlegende Ansiedlung der Personen, die die Rollen bekleiden.</w:t>
+      </w:r>
+    </w:p>
+    <w:p>
+      <w:r>
+        <w:t>Administrator</w:t>
+      </w:r>
+      <w:r>
+        <w:t xml:space="preserve"> (technisch)</w:t>
+      </w:r>
+      <w:r>
+        <w:t xml:space="preserve">: </w:t>
+      </w:r>
+      <w:r>
+        <w:t xml:space="preserve">Stammdatenwartung (Meter Anlage und abhängige Daten), </w:t>
+      </w:r>
+    </w:p>
+    <w:p>
+      <w:r>
+        <w:t>Energieversorger</w:t>
+      </w:r>
+      <w:r>
+        <w:t xml:space="preserve"> (fachlich)</w:t>
+      </w:r>
+      <w:r>
+        <w:t>:</w:t>
+      </w:r>
+      <w:r>
+        <w:t xml:space="preserve"> jener, der den Verbraucher mit Energie versorgt.</w:t>
+      </w:r>
+    </w:p>
+    <w:p>
+      <w:r>
+        <w:t>Energieberater</w:t>
+      </w:r>
+      <w:r>
+        <w:t xml:space="preserve"> (fachlich)</w:t>
+      </w:r>
+      <w:r>
+        <w:t>:</w:t>
+      </w:r>
+      <w:r>
+        <w:t xml:space="preserve"> über die ausdrückliche Zustimmung des Eigentümers befugte Person.</w:t>
+      </w:r>
+    </w:p>
+    <w:p>
+      <w:r>
+        <w:t>Eigentümer</w:t>
+      </w:r>
+      <w:r>
+        <w:t xml:space="preserve"> (fachlich)</w:t>
+      </w:r>
+      <w:r>
+        <w:t xml:space="preserve">: </w:t>
+      </w:r>
+      <w:r>
+        <w:t xml:space="preserve">derjenige dessen Verbrauch mit dem Smartmeter gemessen wird. </w:t>
+      </w:r>
+    </w:p>
+    <w:p>
+      <w:r>
+        <w:t>Importeur</w:t>
+      </w:r>
+      <w:r>
+        <w:t xml:space="preserve"> (technisch)</w:t>
+      </w:r>
+      <w:r>
+        <w:t>:</w:t>
+      </w:r>
+      <w:r>
+        <w:t xml:space="preserve"> Meterdaten in die Datenbank importieren, das Smart Meter muss bereits im System bestehen.</w:t>
+      </w:r>
+    </w:p>
+    <w:p/>
+    <w:p>
       <w:r>
         <w:rPr>
-          <w:b/>
+          <w:noProof/>
+          <w:lang w:eastAsia="de-AT"/>
         </w:rPr>
-        <w:t xml:space="preserve">Vorgehen: </w:t>
-      </w:r>
-    </w:p>
-    <w:p/>
-    <w:p/>
-    <w:p/>
-    <w:p/>
-    <w:p>
-      <w:r>
-        <w:t>Ergebnis:</w:t>
+        <w:drawing>
+          <wp:inline distT="0" distB="0" distL="0" distR="0">
+            <wp:extent cx="5760720" cy="2587176"/>
+            <wp:effectExtent l="0" t="0" r="0" b="3810"/>
+            <wp:docPr id="1" name="Grafik 1"/>
+            <wp:cNvGraphicFramePr>
+              <a:graphicFrameLocks xmlns:a="http://schemas.openxmlformats.org/drawingml/2006/main" noChangeAspect="1"/>
+            </wp:cNvGraphicFramePr>
+            <a:graphic xmlns:a="http://schemas.openxmlformats.org/drawingml/2006/main">
+              <a:graphicData uri="http://schemas.openxmlformats.org/drawingml/2006/picture">
+                <pic:pic xmlns:pic="http://schemas.openxmlformats.org/drawingml/2006/picture">
+                  <pic:nvPicPr>
+                    <pic:cNvPr id="1" name="SmartValAPIUseCasesjpg.jpg"/>
+                    <pic:cNvPicPr/>
+                  </pic:nvPicPr>
+                  <pic:blipFill>
+                    <a:blip r:embed="rId5">
+                      <a:extLst>
+                        <a:ext uri="{28A0092B-C50C-407E-A947-70E740481C1C}">
+                          <a14:useLocalDpi xmlns:a14="http://schemas.microsoft.com/office/drawing/2010/main" val="0"/>
+                        </a:ext>
+                      </a:extLst>
+                    </a:blip>
+                    <a:stretch>
+                      <a:fillRect/>
+                    </a:stretch>
+                  </pic:blipFill>
+                  <pic:spPr>
+                    <a:xfrm>
+                      <a:off x="0" y="0"/>
+                      <a:ext cx="5760720" cy="2587176"/>
+                    </a:xfrm>
+                    <a:prstGeom prst="rect">
+                      <a:avLst/>
+                    </a:prstGeom>
+                  </pic:spPr>
+                </pic:pic>
+              </a:graphicData>
+            </a:graphic>
+          </wp:inline>
+        </w:drawing>
       </w:r>
     </w:p>
     <w:p/>

</xml_diff>